<commit_message>
UI checklist document added
</commit_message>
<xml_diff>
--- a/UI _representation_detailed_description_document.docx
+++ b/UI _representation_detailed_description_document.docx
@@ -5,6 +5,7 @@
     <w:p>
       <w:pPr>
         <w:pStyle w:val="Heading2"/>
+        <w:spacing w:line="240" w:lineRule="auto"/>
       </w:pPr>
       <w:r>
         <w:t>UI representation</w:t>
@@ -13,7 +14,19 @@
     <w:p/>
     <w:p>
       <w:r>
-        <w:t xml:space="preserve">UI representation of application will consist of three parts – </w:t>
+        <w:t xml:space="preserve">UI representation of application will consist of </w:t>
+      </w:r>
+      <w:r>
+        <w:t>below</w:t>
+      </w:r>
+      <w:r>
+        <w:t xml:space="preserve"> </w:t>
+      </w:r>
+      <w:r>
+        <w:t>views</w:t>
+      </w:r>
+      <w:r>
+        <w:t xml:space="preserve"> – </w:t>
       </w:r>
     </w:p>
     <w:p>
@@ -37,7 +50,10 @@
         </w:numPr>
       </w:pPr>
       <w:r>
-        <w:t>Tutor view</w:t>
+        <w:t>Trainer</w:t>
+      </w:r>
+      <w:r>
+        <w:t xml:space="preserve"> view</w:t>
       </w:r>
     </w:p>
     <w:p>
@@ -51,6 +67,9 @@
       <w:r>
         <w:t>Classroom program</w:t>
       </w:r>
+      <w:r>
+        <w:t>s</w:t>
+      </w:r>
     </w:p>
     <w:p>
       <w:pPr>
@@ -73,6 +92,18 @@
         </w:numPr>
       </w:pPr>
       <w:r>
+        <w:t>Ask experts</w:t>
+      </w:r>
+    </w:p>
+    <w:p>
+      <w:pPr>
+        <w:pStyle w:val="ListParagraph"/>
+        <w:numPr>
+          <w:ilvl w:val="0"/>
+          <w:numId w:val="4"/>
+        </w:numPr>
+      </w:pPr>
+      <w:r>
         <w:t>Application a</w:t>
       </w:r>
       <w:r>
@@ -92,6 +123,56 @@
     </w:p>
     <w:p>
       <w:pPr>
+        <w:pStyle w:val="Heading3"/>
+      </w:pPr>
+      <w:bookmarkStart w:id="0" w:name="_GoBack"/>
+      <w:bookmarkEnd w:id="0"/>
+      <w:r>
+        <w:t>Student View</w:t>
+      </w:r>
+    </w:p>
+    <w:p>
+      <w:pPr>
+        <w:pStyle w:val="Heading3"/>
+      </w:pPr>
+      <w:r>
+        <w:t>Trainer view</w:t>
+      </w:r>
+    </w:p>
+    <w:p>
+      <w:pPr>
+        <w:pStyle w:val="Heading3"/>
+      </w:pPr>
+      <w:r>
+        <w:t>Corp training</w:t>
+      </w:r>
+    </w:p>
+    <w:p>
+      <w:pPr>
+        <w:pStyle w:val="Heading3"/>
+      </w:pPr>
+      <w:r>
+        <w:t>Classroom programs</w:t>
+      </w:r>
+    </w:p>
+    <w:p>
+      <w:pPr>
+        <w:pStyle w:val="Heading3"/>
+      </w:pPr>
+      <w:r>
+        <w:t>Ask experts</w:t>
+      </w:r>
+    </w:p>
+    <w:p>
+      <w:pPr>
+        <w:pStyle w:val="Heading3"/>
+      </w:pPr>
+      <w:r>
+        <w:t>Application admin user view</w:t>
+      </w:r>
+    </w:p>
+    <w:p>
+      <w:pPr>
         <w:pStyle w:val="Heading2"/>
       </w:pPr>
       <w:r>
@@ -100,10 +181,178 @@
     </w:p>
     <w:p/>
     <w:p>
-      <w:r>
+      <w:pPr>
         <w:rPr>
           <w:b/>
         </w:rPr>
+      </w:pPr>
+      <w:r>
+        <w:rPr>
+          <w:b/>
+        </w:rPr>
+        <w:t>Sign up:</w:t>
+      </w:r>
+    </w:p>
+    <w:p>
+      <w:pPr>
+        <w:pStyle w:val="ListParagraph"/>
+        <w:numPr>
+          <w:ilvl w:val="0"/>
+          <w:numId w:val="12"/>
+        </w:numPr>
+      </w:pPr>
+      <w:r>
+        <w:t xml:space="preserve">To sign up under category (student, trainer, </w:t>
+      </w:r>
+      <w:proofErr w:type="spellStart"/>
+      <w:r>
+        <w:t>corp</w:t>
+      </w:r>
+      <w:proofErr w:type="spellEnd"/>
+      <w:r>
+        <w:t>-trainer), user must select any of the following category.</w:t>
+      </w:r>
+    </w:p>
+    <w:p>
+      <w:pPr>
+        <w:pStyle w:val="ListParagraph"/>
+        <w:numPr>
+          <w:ilvl w:val="0"/>
+          <w:numId w:val="12"/>
+        </w:numPr>
+      </w:pPr>
+      <w:r>
+        <w:t>Sign up view will remain common for every user, though user is bound to select its category before logging in.</w:t>
+      </w:r>
+    </w:p>
+    <w:p>
+      <w:pPr>
+        <w:pStyle w:val="ListParagraph"/>
+        <w:numPr>
+          <w:ilvl w:val="0"/>
+          <w:numId w:val="12"/>
+        </w:numPr>
+      </w:pPr>
+      <w:r>
+        <w:t>Sign up details must be verified and validated using client side authentication, minimize server side validation.</w:t>
+      </w:r>
+    </w:p>
+    <w:p>
+      <w:pPr>
+        <w:rPr>
+          <w:b/>
+        </w:rPr>
+      </w:pPr>
+      <w:r>
+        <w:rPr>
+          <w:b/>
+        </w:rPr>
+        <w:t>Sign In:</w:t>
+      </w:r>
+    </w:p>
+    <w:p>
+      <w:pPr>
+        <w:pStyle w:val="ListParagraph"/>
+        <w:numPr>
+          <w:ilvl w:val="0"/>
+          <w:numId w:val="13"/>
+        </w:numPr>
+      </w:pPr>
+      <w:r>
+        <w:t xml:space="preserve">User must select category (student, trainer, </w:t>
+      </w:r>
+      <w:proofErr w:type="spellStart"/>
+      <w:proofErr w:type="gramStart"/>
+      <w:r>
+        <w:t>corp</w:t>
+      </w:r>
+      <w:proofErr w:type="spellEnd"/>
+      <w:proofErr w:type="gramEnd"/>
+      <w:r>
+        <w:t>-trainer) before sign in, as this is mandatory.</w:t>
+      </w:r>
+    </w:p>
+    <w:p>
+      <w:pPr>
+        <w:pStyle w:val="ListParagraph"/>
+        <w:numPr>
+          <w:ilvl w:val="0"/>
+          <w:numId w:val="13"/>
+        </w:numPr>
+      </w:pPr>
+      <w:r>
+        <w:t>User can create multiple accounts under every category.</w:t>
+      </w:r>
+    </w:p>
+    <w:p>
+      <w:pPr>
+        <w:pStyle w:val="ListParagraph"/>
+        <w:numPr>
+          <w:ilvl w:val="0"/>
+          <w:numId w:val="13"/>
+        </w:numPr>
+      </w:pPr>
+      <w:r>
+        <w:t xml:space="preserve">User can’t do multiple sign in from different machines (duplicate user sessions must be terminated). </w:t>
+      </w:r>
+      <w:r>
+        <w:rPr>
+          <w:highlight w:val="yellow"/>
+        </w:rPr>
+        <w:t>TBD</w:t>
+      </w:r>
+    </w:p>
+    <w:p>
+      <w:pPr>
+        <w:pStyle w:val="ListParagraph"/>
+        <w:numPr>
+          <w:ilvl w:val="0"/>
+          <w:numId w:val="13"/>
+        </w:numPr>
+      </w:pPr>
+      <w:r>
+        <w:t>User session NOT to be terminated if sign in from same machine.</w:t>
+      </w:r>
+    </w:p>
+    <w:p>
+      <w:pPr>
+        <w:pStyle w:val="ListParagraph"/>
+        <w:numPr>
+          <w:ilvl w:val="0"/>
+          <w:numId w:val="13"/>
+        </w:numPr>
+      </w:pPr>
+      <w:r>
+        <w:t>User session</w:t>
+      </w:r>
+      <w:r>
+        <w:t xml:space="preserve"> MUST immediately be terminated if logged in via duplicate sessions.</w:t>
+      </w:r>
+    </w:p>
+    <w:p>
+      <w:pPr>
+        <w:pStyle w:val="ListParagraph"/>
+        <w:numPr>
+          <w:ilvl w:val="0"/>
+          <w:numId w:val="13"/>
+        </w:numPr>
+      </w:pPr>
+      <w:r>
+        <w:t xml:space="preserve">In above scenario if logged in user must authenticate using OTP received, this will terminate old session. </w:t>
+      </w:r>
+      <w:r>
+        <w:rPr>
+          <w:highlight w:val="yellow"/>
+        </w:rPr>
+        <w:t>TBD</w:t>
+      </w:r>
+    </w:p>
+    <w:p>
+      <w:r>
+        <w:rPr>
+          <w:b/>
+        </w:rPr>
+        <w:lastRenderedPageBreak/>
         <w:t>Student view</w:t>
       </w:r>
       <w:r>
@@ -402,7 +651,6 @@
         </w:numPr>
       </w:pPr>
       <w:r>
-        <w:lastRenderedPageBreak/>
         <w:t xml:space="preserve">1,3,6 month subscription [this will provide </w:t>
       </w:r>
       <w:r>
@@ -573,6 +821,7 @@
         </w:numPr>
       </w:pPr>
       <w:r>
+        <w:lastRenderedPageBreak/>
         <w:t xml:space="preserve">For new user, user </w:t>
       </w:r>
       <w:r>
@@ -917,7 +1166,7 @@
         </w:numPr>
       </w:pPr>
       <w:r>
-        <w:t>User must be able to accept the request by student and can student must also receive notification as mentioned above.</w:t>
+        <w:t>User must be able to accept the request by student and student must also receive notification as mentioned above.</w:t>
       </w:r>
     </w:p>
     <w:p>
@@ -935,10 +1184,41 @@
     <w:p>
       <w:pPr>
         <w:pStyle w:val="ListParagraph"/>
+        <w:numPr>
+          <w:ilvl w:val="0"/>
+          <w:numId w:val="10"/>
+        </w:numPr>
+      </w:pPr>
+      <w:r>
+        <w:t xml:space="preserve">Meetings will be recorded for </w:t>
+      </w:r>
+      <w:r>
+        <w:t>User (premium).</w:t>
+      </w:r>
+    </w:p>
+    <w:p>
+      <w:pPr>
+        <w:pStyle w:val="ListParagraph"/>
+        <w:numPr>
+          <w:ilvl w:val="0"/>
+          <w:numId w:val="10"/>
+        </w:numPr>
+      </w:pPr>
+      <w:r>
+        <w:t xml:space="preserve">After the sessions are over, premium users will receive email with URI to </w:t>
+      </w:r>
+      <w:r>
+        <w:t>watch</w:t>
+      </w:r>
+      <w:r>
+        <w:t xml:space="preserve"> meetings recorded.</w:t>
+      </w:r>
+    </w:p>
+    <w:p>
+      <w:pPr>
+        <w:pStyle w:val="ListParagraph"/>
         <w:ind w:left="1080"/>
       </w:pPr>
-      <w:bookmarkStart w:id="0" w:name="_GoBack"/>
-      <w:bookmarkEnd w:id="0"/>
     </w:p>
     <w:p/>
     <w:sectPr>
@@ -1538,6 +1818,190 @@
     </w:lvl>
   </w:abstractNum>
   <w:abstractNum w:abstractNumId="6">
+    <w:nsid w:val="1BE26517"/>
+    <w:multiLevelType w:val="multilevel"/>
+    <w:tmpl w:val="40090025"/>
+    <w:lvl w:ilvl="0">
+      <w:start w:val="1"/>
+      <w:numFmt w:val="decimal"/>
+      <w:pStyle w:val="Heading1"/>
+      <w:lvlText w:val="%1"/>
+      <w:lvlJc w:val="left"/>
+      <w:pPr>
+        <w:ind w:left="432" w:hanging="432"/>
+      </w:pPr>
+    </w:lvl>
+    <w:lvl w:ilvl="1">
+      <w:start w:val="1"/>
+      <w:numFmt w:val="decimal"/>
+      <w:pStyle w:val="Heading2"/>
+      <w:lvlText w:val="%1.%2"/>
+      <w:lvlJc w:val="left"/>
+      <w:pPr>
+        <w:ind w:left="576" w:hanging="576"/>
+      </w:pPr>
+    </w:lvl>
+    <w:lvl w:ilvl="2">
+      <w:start w:val="1"/>
+      <w:numFmt w:val="decimal"/>
+      <w:pStyle w:val="Heading3"/>
+      <w:lvlText w:val="%1.%2.%3"/>
+      <w:lvlJc w:val="left"/>
+      <w:pPr>
+        <w:ind w:left="720" w:hanging="720"/>
+      </w:pPr>
+    </w:lvl>
+    <w:lvl w:ilvl="3">
+      <w:start w:val="1"/>
+      <w:numFmt w:val="decimal"/>
+      <w:pStyle w:val="Heading4"/>
+      <w:lvlText w:val="%1.%2.%3.%4"/>
+      <w:lvlJc w:val="left"/>
+      <w:pPr>
+        <w:ind w:left="864" w:hanging="864"/>
+      </w:pPr>
+    </w:lvl>
+    <w:lvl w:ilvl="4">
+      <w:start w:val="1"/>
+      <w:numFmt w:val="decimal"/>
+      <w:pStyle w:val="Heading5"/>
+      <w:lvlText w:val="%1.%2.%3.%4.%5"/>
+      <w:lvlJc w:val="left"/>
+      <w:pPr>
+        <w:ind w:left="1008" w:hanging="1008"/>
+      </w:pPr>
+    </w:lvl>
+    <w:lvl w:ilvl="5">
+      <w:start w:val="1"/>
+      <w:numFmt w:val="decimal"/>
+      <w:pStyle w:val="Heading6"/>
+      <w:lvlText w:val="%1.%2.%3.%4.%5.%6"/>
+      <w:lvlJc w:val="left"/>
+      <w:pPr>
+        <w:ind w:left="1152" w:hanging="1152"/>
+      </w:pPr>
+    </w:lvl>
+    <w:lvl w:ilvl="6">
+      <w:start w:val="1"/>
+      <w:numFmt w:val="decimal"/>
+      <w:pStyle w:val="Heading7"/>
+      <w:lvlText w:val="%1.%2.%3.%4.%5.%6.%7"/>
+      <w:lvlJc w:val="left"/>
+      <w:pPr>
+        <w:ind w:left="1296" w:hanging="1296"/>
+      </w:pPr>
+    </w:lvl>
+    <w:lvl w:ilvl="7">
+      <w:start w:val="1"/>
+      <w:numFmt w:val="decimal"/>
+      <w:pStyle w:val="Heading8"/>
+      <w:lvlText w:val="%1.%2.%3.%4.%5.%6.%7.%8"/>
+      <w:lvlJc w:val="left"/>
+      <w:pPr>
+        <w:ind w:left="1440" w:hanging="1440"/>
+      </w:pPr>
+    </w:lvl>
+    <w:lvl w:ilvl="8">
+      <w:start w:val="1"/>
+      <w:numFmt w:val="decimal"/>
+      <w:pStyle w:val="Heading9"/>
+      <w:lvlText w:val="%1.%2.%3.%4.%5.%6.%7.%8.%9"/>
+      <w:lvlJc w:val="left"/>
+      <w:pPr>
+        <w:ind w:left="1584" w:hanging="1584"/>
+      </w:pPr>
+    </w:lvl>
+  </w:abstractNum>
+  <w:abstractNum w:abstractNumId="7">
+    <w:nsid w:val="21556980"/>
+    <w:multiLevelType w:val="hybridMultilevel"/>
+    <w:tmpl w:val="BC8E106A"/>
+    <w:lvl w:ilvl="0" w:tplc="4009000F">
+      <w:start w:val="1"/>
+      <w:numFmt w:val="decimal"/>
+      <w:lvlText w:val="%1."/>
+      <w:lvlJc w:val="left"/>
+      <w:pPr>
+        <w:ind w:left="720" w:hanging="360"/>
+      </w:pPr>
+      <w:rPr>
+        <w:rFonts w:hint="default"/>
+      </w:rPr>
+    </w:lvl>
+    <w:lvl w:ilvl="1" w:tplc="40090019" w:tentative="1">
+      <w:start w:val="1"/>
+      <w:numFmt w:val="lowerLetter"/>
+      <w:lvlText w:val="%2."/>
+      <w:lvlJc w:val="left"/>
+      <w:pPr>
+        <w:ind w:left="1440" w:hanging="360"/>
+      </w:pPr>
+    </w:lvl>
+    <w:lvl w:ilvl="2" w:tplc="4009001B" w:tentative="1">
+      <w:start w:val="1"/>
+      <w:numFmt w:val="lowerRoman"/>
+      <w:lvlText w:val="%3."/>
+      <w:lvlJc w:val="right"/>
+      <w:pPr>
+        <w:ind w:left="2160" w:hanging="180"/>
+      </w:pPr>
+    </w:lvl>
+    <w:lvl w:ilvl="3" w:tplc="4009000F" w:tentative="1">
+      <w:start w:val="1"/>
+      <w:numFmt w:val="decimal"/>
+      <w:lvlText w:val="%4."/>
+      <w:lvlJc w:val="left"/>
+      <w:pPr>
+        <w:ind w:left="2880" w:hanging="360"/>
+      </w:pPr>
+    </w:lvl>
+    <w:lvl w:ilvl="4" w:tplc="40090019" w:tentative="1">
+      <w:start w:val="1"/>
+      <w:numFmt w:val="lowerLetter"/>
+      <w:lvlText w:val="%5."/>
+      <w:lvlJc w:val="left"/>
+      <w:pPr>
+        <w:ind w:left="3600" w:hanging="360"/>
+      </w:pPr>
+    </w:lvl>
+    <w:lvl w:ilvl="5" w:tplc="4009001B" w:tentative="1">
+      <w:start w:val="1"/>
+      <w:numFmt w:val="lowerRoman"/>
+      <w:lvlText w:val="%6."/>
+      <w:lvlJc w:val="right"/>
+      <w:pPr>
+        <w:ind w:left="4320" w:hanging="180"/>
+      </w:pPr>
+    </w:lvl>
+    <w:lvl w:ilvl="6" w:tplc="4009000F" w:tentative="1">
+      <w:start w:val="1"/>
+      <w:numFmt w:val="decimal"/>
+      <w:lvlText w:val="%7."/>
+      <w:lvlJc w:val="left"/>
+      <w:pPr>
+        <w:ind w:left="5040" w:hanging="360"/>
+      </w:pPr>
+    </w:lvl>
+    <w:lvl w:ilvl="7" w:tplc="40090019" w:tentative="1">
+      <w:start w:val="1"/>
+      <w:numFmt w:val="lowerLetter"/>
+      <w:lvlText w:val="%8."/>
+      <w:lvlJc w:val="left"/>
+      <w:pPr>
+        <w:ind w:left="5760" w:hanging="360"/>
+      </w:pPr>
+    </w:lvl>
+    <w:lvl w:ilvl="8" w:tplc="4009001B" w:tentative="1">
+      <w:start w:val="1"/>
+      <w:numFmt w:val="lowerRoman"/>
+      <w:lvlText w:val="%9."/>
+      <w:lvlJc w:val="right"/>
+      <w:pPr>
+        <w:ind w:left="6480" w:hanging="180"/>
+      </w:pPr>
+    </w:lvl>
+  </w:abstractNum>
+  <w:abstractNum w:abstractNumId="8">
     <w:nsid w:val="2365141B"/>
     <w:multiLevelType w:val="hybridMultilevel"/>
     <w:tmpl w:val="72A6C9F4"/>
@@ -1626,7 +2090,7 @@
       </w:pPr>
     </w:lvl>
   </w:abstractNum>
-  <w:abstractNum w:abstractNumId="7">
+  <w:abstractNum w:abstractNumId="9">
     <w:nsid w:val="368713F7"/>
     <w:multiLevelType w:val="hybridMultilevel"/>
     <w:tmpl w:val="A78C1ABE"/>
@@ -1715,7 +2179,96 @@
       </w:pPr>
     </w:lvl>
   </w:abstractNum>
-  <w:abstractNum w:abstractNumId="8">
+  <w:abstractNum w:abstractNumId="10">
+    <w:nsid w:val="442C12C5"/>
+    <w:multiLevelType w:val="hybridMultilevel"/>
+    <w:tmpl w:val="0BAAED90"/>
+    <w:lvl w:ilvl="0" w:tplc="4009000F">
+      <w:start w:val="1"/>
+      <w:numFmt w:val="decimal"/>
+      <w:lvlText w:val="%1."/>
+      <w:lvlJc w:val="left"/>
+      <w:pPr>
+        <w:ind w:left="720" w:hanging="360"/>
+      </w:pPr>
+      <w:rPr>
+        <w:rFonts w:hint="default"/>
+      </w:rPr>
+    </w:lvl>
+    <w:lvl w:ilvl="1" w:tplc="40090019" w:tentative="1">
+      <w:start w:val="1"/>
+      <w:numFmt w:val="lowerLetter"/>
+      <w:lvlText w:val="%2."/>
+      <w:lvlJc w:val="left"/>
+      <w:pPr>
+        <w:ind w:left="1440" w:hanging="360"/>
+      </w:pPr>
+    </w:lvl>
+    <w:lvl w:ilvl="2" w:tplc="4009001B" w:tentative="1">
+      <w:start w:val="1"/>
+      <w:numFmt w:val="lowerRoman"/>
+      <w:lvlText w:val="%3."/>
+      <w:lvlJc w:val="right"/>
+      <w:pPr>
+        <w:ind w:left="2160" w:hanging="180"/>
+      </w:pPr>
+    </w:lvl>
+    <w:lvl w:ilvl="3" w:tplc="4009000F" w:tentative="1">
+      <w:start w:val="1"/>
+      <w:numFmt w:val="decimal"/>
+      <w:lvlText w:val="%4."/>
+      <w:lvlJc w:val="left"/>
+      <w:pPr>
+        <w:ind w:left="2880" w:hanging="360"/>
+      </w:pPr>
+    </w:lvl>
+    <w:lvl w:ilvl="4" w:tplc="40090019" w:tentative="1">
+      <w:start w:val="1"/>
+      <w:numFmt w:val="lowerLetter"/>
+      <w:lvlText w:val="%5."/>
+      <w:lvlJc w:val="left"/>
+      <w:pPr>
+        <w:ind w:left="3600" w:hanging="360"/>
+      </w:pPr>
+    </w:lvl>
+    <w:lvl w:ilvl="5" w:tplc="4009001B" w:tentative="1">
+      <w:start w:val="1"/>
+      <w:numFmt w:val="lowerRoman"/>
+      <w:lvlText w:val="%6."/>
+      <w:lvlJc w:val="right"/>
+      <w:pPr>
+        <w:ind w:left="4320" w:hanging="180"/>
+      </w:pPr>
+    </w:lvl>
+    <w:lvl w:ilvl="6" w:tplc="4009000F" w:tentative="1">
+      <w:start w:val="1"/>
+      <w:numFmt w:val="decimal"/>
+      <w:lvlText w:val="%7."/>
+      <w:lvlJc w:val="left"/>
+      <w:pPr>
+        <w:ind w:left="5040" w:hanging="360"/>
+      </w:pPr>
+    </w:lvl>
+    <w:lvl w:ilvl="7" w:tplc="40090019" w:tentative="1">
+      <w:start w:val="1"/>
+      <w:numFmt w:val="lowerLetter"/>
+      <w:lvlText w:val="%8."/>
+      <w:lvlJc w:val="left"/>
+      <w:pPr>
+        <w:ind w:left="5760" w:hanging="360"/>
+      </w:pPr>
+    </w:lvl>
+    <w:lvl w:ilvl="8" w:tplc="4009001B" w:tentative="1">
+      <w:start w:val="1"/>
+      <w:numFmt w:val="lowerRoman"/>
+      <w:lvlText w:val="%9."/>
+      <w:lvlJc w:val="right"/>
+      <w:pPr>
+        <w:ind w:left="6480" w:hanging="180"/>
+      </w:pPr>
+    </w:lvl>
+  </w:abstractNum>
+  <w:abstractNum w:abstractNumId="11">
     <w:nsid w:val="5D961D63"/>
     <w:multiLevelType w:val="hybridMultilevel"/>
     <w:tmpl w:val="1CEE3DD6"/>
@@ -1804,7 +2357,7 @@
       </w:pPr>
     </w:lvl>
   </w:abstractNum>
-  <w:abstractNum w:abstractNumId="9">
+  <w:abstractNum w:abstractNumId="12">
     <w:nsid w:val="5F4E08A4"/>
     <w:multiLevelType w:val="hybridMultilevel"/>
     <w:tmpl w:val="77767BB2"/>
@@ -1893,7 +2446,7 @@
       </w:pPr>
     </w:lvl>
   </w:abstractNum>
-  <w:abstractNum w:abstractNumId="10">
+  <w:abstractNum w:abstractNumId="13">
     <w:nsid w:val="69D61438"/>
     <w:multiLevelType w:val="hybridMultilevel"/>
     <w:tmpl w:val="9A342852"/>
@@ -1995,16 +2548,16 @@
     <w:abstractNumId w:val="3"/>
   </w:num>
   <w:num w:numId="5">
-    <w:abstractNumId w:val="7"/>
+    <w:abstractNumId w:val="9"/>
   </w:num>
   <w:num w:numId="6">
-    <w:abstractNumId w:val="6"/>
+    <w:abstractNumId w:val="8"/>
   </w:num>
   <w:num w:numId="7">
-    <w:abstractNumId w:val="9"/>
+    <w:abstractNumId w:val="12"/>
   </w:num>
   <w:num w:numId="8">
-    <w:abstractNumId w:val="10"/>
+    <w:abstractNumId w:val="13"/>
   </w:num>
   <w:num w:numId="9">
     <w:abstractNumId w:val="4"/>
@@ -2013,7 +2566,16 @@
     <w:abstractNumId w:val="0"/>
   </w:num>
   <w:num w:numId="11">
-    <w:abstractNumId w:val="8"/>
+    <w:abstractNumId w:val="11"/>
+  </w:num>
+  <w:num w:numId="12">
+    <w:abstractNumId w:val="7"/>
+  </w:num>
+  <w:num w:numId="13">
+    <w:abstractNumId w:val="10"/>
+  </w:num>
+  <w:num w:numId="14">
+    <w:abstractNumId w:val="6"/>
   </w:num>
 </w:numbering>
 </file>
@@ -2178,6 +2740,32 @@
     <w:name w:val="Normal"/>
     <w:qFormat/>
   </w:style>
+  <w:style w:type="paragraph" w:styleId="Heading1">
+    <w:name w:val="heading 1"/>
+    <w:basedOn w:val="Normal"/>
+    <w:next w:val="Normal"/>
+    <w:link w:val="Heading1Char"/>
+    <w:uiPriority w:val="9"/>
+    <w:qFormat/>
+    <w:rsid w:val="00171858"/>
+    <w:pPr>
+      <w:keepNext/>
+      <w:keepLines/>
+      <w:numPr>
+        <w:numId w:val="14"/>
+      </w:numPr>
+      <w:spacing w:before="480" w:after="0"/>
+      <w:outlineLvl w:val="0"/>
+    </w:pPr>
+    <w:rPr>
+      <w:rFonts w:asciiTheme="majorHAnsi" w:eastAsiaTheme="majorEastAsia" w:hAnsiTheme="majorHAnsi" w:cstheme="majorBidi"/>
+      <w:b/>
+      <w:bCs/>
+      <w:color w:val="365F91" w:themeColor="accent1" w:themeShade="BF"/>
+      <w:sz w:val="28"/>
+      <w:szCs w:val="28"/>
+    </w:rPr>
+  </w:style>
   <w:style w:type="paragraph" w:styleId="Heading2">
     <w:name w:val="heading 2"/>
     <w:basedOn w:val="Normal"/>
@@ -2190,6 +2778,10 @@
     <w:pPr>
       <w:keepNext/>
       <w:keepLines/>
+      <w:numPr>
+        <w:ilvl w:val="1"/>
+        <w:numId w:val="14"/>
+      </w:numPr>
       <w:spacing w:before="200" w:after="0"/>
       <w:outlineLvl w:val="1"/>
     </w:pPr>
@@ -2200,6 +2792,196 @@
       <w:color w:val="4F81BD" w:themeColor="accent1"/>
       <w:sz w:val="26"/>
       <w:szCs w:val="26"/>
+    </w:rPr>
+  </w:style>
+  <w:style w:type="paragraph" w:styleId="Heading3">
+    <w:name w:val="heading 3"/>
+    <w:basedOn w:val="Normal"/>
+    <w:next w:val="Normal"/>
+    <w:link w:val="Heading3Char"/>
+    <w:uiPriority w:val="9"/>
+    <w:unhideWhenUsed/>
+    <w:qFormat/>
+    <w:rsid w:val="00B60853"/>
+    <w:pPr>
+      <w:keepNext/>
+      <w:keepLines/>
+      <w:numPr>
+        <w:ilvl w:val="2"/>
+        <w:numId w:val="14"/>
+      </w:numPr>
+      <w:spacing w:before="200" w:after="0"/>
+      <w:outlineLvl w:val="2"/>
+    </w:pPr>
+    <w:rPr>
+      <w:rFonts w:asciiTheme="majorHAnsi" w:eastAsiaTheme="majorEastAsia" w:hAnsiTheme="majorHAnsi" w:cstheme="majorBidi"/>
+      <w:b/>
+      <w:bCs/>
+      <w:color w:val="4F81BD" w:themeColor="accent1"/>
+    </w:rPr>
+  </w:style>
+  <w:style w:type="paragraph" w:styleId="Heading4">
+    <w:name w:val="heading 4"/>
+    <w:basedOn w:val="Normal"/>
+    <w:next w:val="Normal"/>
+    <w:link w:val="Heading4Char"/>
+    <w:uiPriority w:val="9"/>
+    <w:semiHidden/>
+    <w:unhideWhenUsed/>
+    <w:qFormat/>
+    <w:rsid w:val="00171858"/>
+    <w:pPr>
+      <w:keepNext/>
+      <w:keepLines/>
+      <w:numPr>
+        <w:ilvl w:val="3"/>
+        <w:numId w:val="14"/>
+      </w:numPr>
+      <w:spacing w:before="200" w:after="0"/>
+      <w:outlineLvl w:val="3"/>
+    </w:pPr>
+    <w:rPr>
+      <w:rFonts w:asciiTheme="majorHAnsi" w:eastAsiaTheme="majorEastAsia" w:hAnsiTheme="majorHAnsi" w:cstheme="majorBidi"/>
+      <w:b/>
+      <w:bCs/>
+      <w:i/>
+      <w:iCs/>
+      <w:color w:val="4F81BD" w:themeColor="accent1"/>
+    </w:rPr>
+  </w:style>
+  <w:style w:type="paragraph" w:styleId="Heading5">
+    <w:name w:val="heading 5"/>
+    <w:basedOn w:val="Normal"/>
+    <w:next w:val="Normal"/>
+    <w:link w:val="Heading5Char"/>
+    <w:uiPriority w:val="9"/>
+    <w:semiHidden/>
+    <w:unhideWhenUsed/>
+    <w:qFormat/>
+    <w:rsid w:val="00171858"/>
+    <w:pPr>
+      <w:keepNext/>
+      <w:keepLines/>
+      <w:numPr>
+        <w:ilvl w:val="4"/>
+        <w:numId w:val="14"/>
+      </w:numPr>
+      <w:spacing w:before="200" w:after="0"/>
+      <w:outlineLvl w:val="4"/>
+    </w:pPr>
+    <w:rPr>
+      <w:rFonts w:asciiTheme="majorHAnsi" w:eastAsiaTheme="majorEastAsia" w:hAnsiTheme="majorHAnsi" w:cstheme="majorBidi"/>
+      <w:color w:val="243F60" w:themeColor="accent1" w:themeShade="7F"/>
+    </w:rPr>
+  </w:style>
+  <w:style w:type="paragraph" w:styleId="Heading6">
+    <w:name w:val="heading 6"/>
+    <w:basedOn w:val="Normal"/>
+    <w:next w:val="Normal"/>
+    <w:link w:val="Heading6Char"/>
+    <w:uiPriority w:val="9"/>
+    <w:semiHidden/>
+    <w:unhideWhenUsed/>
+    <w:qFormat/>
+    <w:rsid w:val="00171858"/>
+    <w:pPr>
+      <w:keepNext/>
+      <w:keepLines/>
+      <w:numPr>
+        <w:ilvl w:val="5"/>
+        <w:numId w:val="14"/>
+      </w:numPr>
+      <w:spacing w:before="200" w:after="0"/>
+      <w:outlineLvl w:val="5"/>
+    </w:pPr>
+    <w:rPr>
+      <w:rFonts w:asciiTheme="majorHAnsi" w:eastAsiaTheme="majorEastAsia" w:hAnsiTheme="majorHAnsi" w:cstheme="majorBidi"/>
+      <w:i/>
+      <w:iCs/>
+      <w:color w:val="243F60" w:themeColor="accent1" w:themeShade="7F"/>
+    </w:rPr>
+  </w:style>
+  <w:style w:type="paragraph" w:styleId="Heading7">
+    <w:name w:val="heading 7"/>
+    <w:basedOn w:val="Normal"/>
+    <w:next w:val="Normal"/>
+    <w:link w:val="Heading7Char"/>
+    <w:uiPriority w:val="9"/>
+    <w:semiHidden/>
+    <w:unhideWhenUsed/>
+    <w:qFormat/>
+    <w:rsid w:val="00171858"/>
+    <w:pPr>
+      <w:keepNext/>
+      <w:keepLines/>
+      <w:numPr>
+        <w:ilvl w:val="6"/>
+        <w:numId w:val="14"/>
+      </w:numPr>
+      <w:spacing w:before="200" w:after="0"/>
+      <w:outlineLvl w:val="6"/>
+    </w:pPr>
+    <w:rPr>
+      <w:rFonts w:asciiTheme="majorHAnsi" w:eastAsiaTheme="majorEastAsia" w:hAnsiTheme="majorHAnsi" w:cstheme="majorBidi"/>
+      <w:i/>
+      <w:iCs/>
+      <w:color w:val="404040" w:themeColor="text1" w:themeTint="BF"/>
+    </w:rPr>
+  </w:style>
+  <w:style w:type="paragraph" w:styleId="Heading8">
+    <w:name w:val="heading 8"/>
+    <w:basedOn w:val="Normal"/>
+    <w:next w:val="Normal"/>
+    <w:link w:val="Heading8Char"/>
+    <w:uiPriority w:val="9"/>
+    <w:semiHidden/>
+    <w:unhideWhenUsed/>
+    <w:qFormat/>
+    <w:rsid w:val="00171858"/>
+    <w:pPr>
+      <w:keepNext/>
+      <w:keepLines/>
+      <w:numPr>
+        <w:ilvl w:val="7"/>
+        <w:numId w:val="14"/>
+      </w:numPr>
+      <w:spacing w:before="200" w:after="0"/>
+      <w:outlineLvl w:val="7"/>
+    </w:pPr>
+    <w:rPr>
+      <w:rFonts w:asciiTheme="majorHAnsi" w:eastAsiaTheme="majorEastAsia" w:hAnsiTheme="majorHAnsi" w:cstheme="majorBidi"/>
+      <w:color w:val="404040" w:themeColor="text1" w:themeTint="BF"/>
+      <w:sz w:val="20"/>
+      <w:szCs w:val="20"/>
+    </w:rPr>
+  </w:style>
+  <w:style w:type="paragraph" w:styleId="Heading9">
+    <w:name w:val="heading 9"/>
+    <w:basedOn w:val="Normal"/>
+    <w:next w:val="Normal"/>
+    <w:link w:val="Heading9Char"/>
+    <w:uiPriority w:val="9"/>
+    <w:semiHidden/>
+    <w:unhideWhenUsed/>
+    <w:qFormat/>
+    <w:rsid w:val="00171858"/>
+    <w:pPr>
+      <w:keepNext/>
+      <w:keepLines/>
+      <w:numPr>
+        <w:ilvl w:val="8"/>
+        <w:numId w:val="14"/>
+      </w:numPr>
+      <w:spacing w:before="200" w:after="0"/>
+      <w:outlineLvl w:val="8"/>
+    </w:pPr>
+    <w:rPr>
+      <w:rFonts w:asciiTheme="majorHAnsi" w:eastAsiaTheme="majorEastAsia" w:hAnsiTheme="majorHAnsi" w:cstheme="majorBidi"/>
+      <w:i/>
+      <w:iCs/>
+      <w:color w:val="404040" w:themeColor="text1" w:themeTint="BF"/>
+      <w:sz w:val="20"/>
+      <w:szCs w:val="20"/>
     </w:rPr>
   </w:style>
   <w:style w:type="character" w:default="1" w:styleId="DefaultParagraphFont">
@@ -2328,6 +3110,120 @@
       <w:ind w:left="720"/>
       <w:contextualSpacing/>
     </w:pPr>
+  </w:style>
+  <w:style w:type="character" w:customStyle="1" w:styleId="Heading3Char">
+    <w:name w:val="Heading 3 Char"/>
+    <w:basedOn w:val="DefaultParagraphFont"/>
+    <w:link w:val="Heading3"/>
+    <w:uiPriority w:val="9"/>
+    <w:rsid w:val="00B60853"/>
+    <w:rPr>
+      <w:rFonts w:asciiTheme="majorHAnsi" w:eastAsiaTheme="majorEastAsia" w:hAnsiTheme="majorHAnsi" w:cstheme="majorBidi"/>
+      <w:b/>
+      <w:bCs/>
+      <w:color w:val="4F81BD" w:themeColor="accent1"/>
+    </w:rPr>
+  </w:style>
+  <w:style w:type="character" w:customStyle="1" w:styleId="Heading1Char">
+    <w:name w:val="Heading 1 Char"/>
+    <w:basedOn w:val="DefaultParagraphFont"/>
+    <w:link w:val="Heading1"/>
+    <w:uiPriority w:val="9"/>
+    <w:rsid w:val="00171858"/>
+    <w:rPr>
+      <w:rFonts w:asciiTheme="majorHAnsi" w:eastAsiaTheme="majorEastAsia" w:hAnsiTheme="majorHAnsi" w:cstheme="majorBidi"/>
+      <w:b/>
+      <w:bCs/>
+      <w:color w:val="365F91" w:themeColor="accent1" w:themeShade="BF"/>
+      <w:sz w:val="28"/>
+      <w:szCs w:val="28"/>
+    </w:rPr>
+  </w:style>
+  <w:style w:type="character" w:customStyle="1" w:styleId="Heading4Char">
+    <w:name w:val="Heading 4 Char"/>
+    <w:basedOn w:val="DefaultParagraphFont"/>
+    <w:link w:val="Heading4"/>
+    <w:uiPriority w:val="9"/>
+    <w:semiHidden/>
+    <w:rsid w:val="00171858"/>
+    <w:rPr>
+      <w:rFonts w:asciiTheme="majorHAnsi" w:eastAsiaTheme="majorEastAsia" w:hAnsiTheme="majorHAnsi" w:cstheme="majorBidi"/>
+      <w:b/>
+      <w:bCs/>
+      <w:i/>
+      <w:iCs/>
+      <w:color w:val="4F81BD" w:themeColor="accent1"/>
+    </w:rPr>
+  </w:style>
+  <w:style w:type="character" w:customStyle="1" w:styleId="Heading5Char">
+    <w:name w:val="Heading 5 Char"/>
+    <w:basedOn w:val="DefaultParagraphFont"/>
+    <w:link w:val="Heading5"/>
+    <w:uiPriority w:val="9"/>
+    <w:semiHidden/>
+    <w:rsid w:val="00171858"/>
+    <w:rPr>
+      <w:rFonts w:asciiTheme="majorHAnsi" w:eastAsiaTheme="majorEastAsia" w:hAnsiTheme="majorHAnsi" w:cstheme="majorBidi"/>
+      <w:color w:val="243F60" w:themeColor="accent1" w:themeShade="7F"/>
+    </w:rPr>
+  </w:style>
+  <w:style w:type="character" w:customStyle="1" w:styleId="Heading6Char">
+    <w:name w:val="Heading 6 Char"/>
+    <w:basedOn w:val="DefaultParagraphFont"/>
+    <w:link w:val="Heading6"/>
+    <w:uiPriority w:val="9"/>
+    <w:semiHidden/>
+    <w:rsid w:val="00171858"/>
+    <w:rPr>
+      <w:rFonts w:asciiTheme="majorHAnsi" w:eastAsiaTheme="majorEastAsia" w:hAnsiTheme="majorHAnsi" w:cstheme="majorBidi"/>
+      <w:i/>
+      <w:iCs/>
+      <w:color w:val="243F60" w:themeColor="accent1" w:themeShade="7F"/>
+    </w:rPr>
+  </w:style>
+  <w:style w:type="character" w:customStyle="1" w:styleId="Heading7Char">
+    <w:name w:val="Heading 7 Char"/>
+    <w:basedOn w:val="DefaultParagraphFont"/>
+    <w:link w:val="Heading7"/>
+    <w:uiPriority w:val="9"/>
+    <w:semiHidden/>
+    <w:rsid w:val="00171858"/>
+    <w:rPr>
+      <w:rFonts w:asciiTheme="majorHAnsi" w:eastAsiaTheme="majorEastAsia" w:hAnsiTheme="majorHAnsi" w:cstheme="majorBidi"/>
+      <w:i/>
+      <w:iCs/>
+      <w:color w:val="404040" w:themeColor="text1" w:themeTint="BF"/>
+    </w:rPr>
+  </w:style>
+  <w:style w:type="character" w:customStyle="1" w:styleId="Heading8Char">
+    <w:name w:val="Heading 8 Char"/>
+    <w:basedOn w:val="DefaultParagraphFont"/>
+    <w:link w:val="Heading8"/>
+    <w:uiPriority w:val="9"/>
+    <w:semiHidden/>
+    <w:rsid w:val="00171858"/>
+    <w:rPr>
+      <w:rFonts w:asciiTheme="majorHAnsi" w:eastAsiaTheme="majorEastAsia" w:hAnsiTheme="majorHAnsi" w:cstheme="majorBidi"/>
+      <w:color w:val="404040" w:themeColor="text1" w:themeTint="BF"/>
+      <w:sz w:val="20"/>
+      <w:szCs w:val="20"/>
+    </w:rPr>
+  </w:style>
+  <w:style w:type="character" w:customStyle="1" w:styleId="Heading9Char">
+    <w:name w:val="Heading 9 Char"/>
+    <w:basedOn w:val="DefaultParagraphFont"/>
+    <w:link w:val="Heading9"/>
+    <w:uiPriority w:val="9"/>
+    <w:semiHidden/>
+    <w:rsid w:val="00171858"/>
+    <w:rPr>
+      <w:rFonts w:asciiTheme="majorHAnsi" w:eastAsiaTheme="majorEastAsia" w:hAnsiTheme="majorHAnsi" w:cstheme="majorBidi"/>
+      <w:i/>
+      <w:iCs/>
+      <w:color w:val="404040" w:themeColor="text1" w:themeTint="BF"/>
+      <w:sz w:val="20"/>
+      <w:szCs w:val="20"/>
+    </w:rPr>
   </w:style>
 </w:styles>
 </file>
@@ -2492,6 +3388,32 @@
     <w:name w:val="Normal"/>
     <w:qFormat/>
   </w:style>
+  <w:style w:type="paragraph" w:styleId="Heading1">
+    <w:name w:val="heading 1"/>
+    <w:basedOn w:val="Normal"/>
+    <w:next w:val="Normal"/>
+    <w:link w:val="Heading1Char"/>
+    <w:uiPriority w:val="9"/>
+    <w:qFormat/>
+    <w:rsid w:val="00171858"/>
+    <w:pPr>
+      <w:keepNext/>
+      <w:keepLines/>
+      <w:numPr>
+        <w:numId w:val="14"/>
+      </w:numPr>
+      <w:spacing w:before="480" w:after="0"/>
+      <w:outlineLvl w:val="0"/>
+    </w:pPr>
+    <w:rPr>
+      <w:rFonts w:asciiTheme="majorHAnsi" w:eastAsiaTheme="majorEastAsia" w:hAnsiTheme="majorHAnsi" w:cstheme="majorBidi"/>
+      <w:b/>
+      <w:bCs/>
+      <w:color w:val="365F91" w:themeColor="accent1" w:themeShade="BF"/>
+      <w:sz w:val="28"/>
+      <w:szCs w:val="28"/>
+    </w:rPr>
+  </w:style>
   <w:style w:type="paragraph" w:styleId="Heading2">
     <w:name w:val="heading 2"/>
     <w:basedOn w:val="Normal"/>
@@ -2504,6 +3426,10 @@
     <w:pPr>
       <w:keepNext/>
       <w:keepLines/>
+      <w:numPr>
+        <w:ilvl w:val="1"/>
+        <w:numId w:val="14"/>
+      </w:numPr>
       <w:spacing w:before="200" w:after="0"/>
       <w:outlineLvl w:val="1"/>
     </w:pPr>
@@ -2514,6 +3440,196 @@
       <w:color w:val="4F81BD" w:themeColor="accent1"/>
       <w:sz w:val="26"/>
       <w:szCs w:val="26"/>
+    </w:rPr>
+  </w:style>
+  <w:style w:type="paragraph" w:styleId="Heading3">
+    <w:name w:val="heading 3"/>
+    <w:basedOn w:val="Normal"/>
+    <w:next w:val="Normal"/>
+    <w:link w:val="Heading3Char"/>
+    <w:uiPriority w:val="9"/>
+    <w:unhideWhenUsed/>
+    <w:qFormat/>
+    <w:rsid w:val="00B60853"/>
+    <w:pPr>
+      <w:keepNext/>
+      <w:keepLines/>
+      <w:numPr>
+        <w:ilvl w:val="2"/>
+        <w:numId w:val="14"/>
+      </w:numPr>
+      <w:spacing w:before="200" w:after="0"/>
+      <w:outlineLvl w:val="2"/>
+    </w:pPr>
+    <w:rPr>
+      <w:rFonts w:asciiTheme="majorHAnsi" w:eastAsiaTheme="majorEastAsia" w:hAnsiTheme="majorHAnsi" w:cstheme="majorBidi"/>
+      <w:b/>
+      <w:bCs/>
+      <w:color w:val="4F81BD" w:themeColor="accent1"/>
+    </w:rPr>
+  </w:style>
+  <w:style w:type="paragraph" w:styleId="Heading4">
+    <w:name w:val="heading 4"/>
+    <w:basedOn w:val="Normal"/>
+    <w:next w:val="Normal"/>
+    <w:link w:val="Heading4Char"/>
+    <w:uiPriority w:val="9"/>
+    <w:semiHidden/>
+    <w:unhideWhenUsed/>
+    <w:qFormat/>
+    <w:rsid w:val="00171858"/>
+    <w:pPr>
+      <w:keepNext/>
+      <w:keepLines/>
+      <w:numPr>
+        <w:ilvl w:val="3"/>
+        <w:numId w:val="14"/>
+      </w:numPr>
+      <w:spacing w:before="200" w:after="0"/>
+      <w:outlineLvl w:val="3"/>
+    </w:pPr>
+    <w:rPr>
+      <w:rFonts w:asciiTheme="majorHAnsi" w:eastAsiaTheme="majorEastAsia" w:hAnsiTheme="majorHAnsi" w:cstheme="majorBidi"/>
+      <w:b/>
+      <w:bCs/>
+      <w:i/>
+      <w:iCs/>
+      <w:color w:val="4F81BD" w:themeColor="accent1"/>
+    </w:rPr>
+  </w:style>
+  <w:style w:type="paragraph" w:styleId="Heading5">
+    <w:name w:val="heading 5"/>
+    <w:basedOn w:val="Normal"/>
+    <w:next w:val="Normal"/>
+    <w:link w:val="Heading5Char"/>
+    <w:uiPriority w:val="9"/>
+    <w:semiHidden/>
+    <w:unhideWhenUsed/>
+    <w:qFormat/>
+    <w:rsid w:val="00171858"/>
+    <w:pPr>
+      <w:keepNext/>
+      <w:keepLines/>
+      <w:numPr>
+        <w:ilvl w:val="4"/>
+        <w:numId w:val="14"/>
+      </w:numPr>
+      <w:spacing w:before="200" w:after="0"/>
+      <w:outlineLvl w:val="4"/>
+    </w:pPr>
+    <w:rPr>
+      <w:rFonts w:asciiTheme="majorHAnsi" w:eastAsiaTheme="majorEastAsia" w:hAnsiTheme="majorHAnsi" w:cstheme="majorBidi"/>
+      <w:color w:val="243F60" w:themeColor="accent1" w:themeShade="7F"/>
+    </w:rPr>
+  </w:style>
+  <w:style w:type="paragraph" w:styleId="Heading6">
+    <w:name w:val="heading 6"/>
+    <w:basedOn w:val="Normal"/>
+    <w:next w:val="Normal"/>
+    <w:link w:val="Heading6Char"/>
+    <w:uiPriority w:val="9"/>
+    <w:semiHidden/>
+    <w:unhideWhenUsed/>
+    <w:qFormat/>
+    <w:rsid w:val="00171858"/>
+    <w:pPr>
+      <w:keepNext/>
+      <w:keepLines/>
+      <w:numPr>
+        <w:ilvl w:val="5"/>
+        <w:numId w:val="14"/>
+      </w:numPr>
+      <w:spacing w:before="200" w:after="0"/>
+      <w:outlineLvl w:val="5"/>
+    </w:pPr>
+    <w:rPr>
+      <w:rFonts w:asciiTheme="majorHAnsi" w:eastAsiaTheme="majorEastAsia" w:hAnsiTheme="majorHAnsi" w:cstheme="majorBidi"/>
+      <w:i/>
+      <w:iCs/>
+      <w:color w:val="243F60" w:themeColor="accent1" w:themeShade="7F"/>
+    </w:rPr>
+  </w:style>
+  <w:style w:type="paragraph" w:styleId="Heading7">
+    <w:name w:val="heading 7"/>
+    <w:basedOn w:val="Normal"/>
+    <w:next w:val="Normal"/>
+    <w:link w:val="Heading7Char"/>
+    <w:uiPriority w:val="9"/>
+    <w:semiHidden/>
+    <w:unhideWhenUsed/>
+    <w:qFormat/>
+    <w:rsid w:val="00171858"/>
+    <w:pPr>
+      <w:keepNext/>
+      <w:keepLines/>
+      <w:numPr>
+        <w:ilvl w:val="6"/>
+        <w:numId w:val="14"/>
+      </w:numPr>
+      <w:spacing w:before="200" w:after="0"/>
+      <w:outlineLvl w:val="6"/>
+    </w:pPr>
+    <w:rPr>
+      <w:rFonts w:asciiTheme="majorHAnsi" w:eastAsiaTheme="majorEastAsia" w:hAnsiTheme="majorHAnsi" w:cstheme="majorBidi"/>
+      <w:i/>
+      <w:iCs/>
+      <w:color w:val="404040" w:themeColor="text1" w:themeTint="BF"/>
+    </w:rPr>
+  </w:style>
+  <w:style w:type="paragraph" w:styleId="Heading8">
+    <w:name w:val="heading 8"/>
+    <w:basedOn w:val="Normal"/>
+    <w:next w:val="Normal"/>
+    <w:link w:val="Heading8Char"/>
+    <w:uiPriority w:val="9"/>
+    <w:semiHidden/>
+    <w:unhideWhenUsed/>
+    <w:qFormat/>
+    <w:rsid w:val="00171858"/>
+    <w:pPr>
+      <w:keepNext/>
+      <w:keepLines/>
+      <w:numPr>
+        <w:ilvl w:val="7"/>
+        <w:numId w:val="14"/>
+      </w:numPr>
+      <w:spacing w:before="200" w:after="0"/>
+      <w:outlineLvl w:val="7"/>
+    </w:pPr>
+    <w:rPr>
+      <w:rFonts w:asciiTheme="majorHAnsi" w:eastAsiaTheme="majorEastAsia" w:hAnsiTheme="majorHAnsi" w:cstheme="majorBidi"/>
+      <w:color w:val="404040" w:themeColor="text1" w:themeTint="BF"/>
+      <w:sz w:val="20"/>
+      <w:szCs w:val="20"/>
+    </w:rPr>
+  </w:style>
+  <w:style w:type="paragraph" w:styleId="Heading9">
+    <w:name w:val="heading 9"/>
+    <w:basedOn w:val="Normal"/>
+    <w:next w:val="Normal"/>
+    <w:link w:val="Heading9Char"/>
+    <w:uiPriority w:val="9"/>
+    <w:semiHidden/>
+    <w:unhideWhenUsed/>
+    <w:qFormat/>
+    <w:rsid w:val="00171858"/>
+    <w:pPr>
+      <w:keepNext/>
+      <w:keepLines/>
+      <w:numPr>
+        <w:ilvl w:val="8"/>
+        <w:numId w:val="14"/>
+      </w:numPr>
+      <w:spacing w:before="200" w:after="0"/>
+      <w:outlineLvl w:val="8"/>
+    </w:pPr>
+    <w:rPr>
+      <w:rFonts w:asciiTheme="majorHAnsi" w:eastAsiaTheme="majorEastAsia" w:hAnsiTheme="majorHAnsi" w:cstheme="majorBidi"/>
+      <w:i/>
+      <w:iCs/>
+      <w:color w:val="404040" w:themeColor="text1" w:themeTint="BF"/>
+      <w:sz w:val="20"/>
+      <w:szCs w:val="20"/>
     </w:rPr>
   </w:style>
   <w:style w:type="character" w:default="1" w:styleId="DefaultParagraphFont">
@@ -2642,6 +3758,120 @@
       <w:ind w:left="720"/>
       <w:contextualSpacing/>
     </w:pPr>
+  </w:style>
+  <w:style w:type="character" w:customStyle="1" w:styleId="Heading3Char">
+    <w:name w:val="Heading 3 Char"/>
+    <w:basedOn w:val="DefaultParagraphFont"/>
+    <w:link w:val="Heading3"/>
+    <w:uiPriority w:val="9"/>
+    <w:rsid w:val="00B60853"/>
+    <w:rPr>
+      <w:rFonts w:asciiTheme="majorHAnsi" w:eastAsiaTheme="majorEastAsia" w:hAnsiTheme="majorHAnsi" w:cstheme="majorBidi"/>
+      <w:b/>
+      <w:bCs/>
+      <w:color w:val="4F81BD" w:themeColor="accent1"/>
+    </w:rPr>
+  </w:style>
+  <w:style w:type="character" w:customStyle="1" w:styleId="Heading1Char">
+    <w:name w:val="Heading 1 Char"/>
+    <w:basedOn w:val="DefaultParagraphFont"/>
+    <w:link w:val="Heading1"/>
+    <w:uiPriority w:val="9"/>
+    <w:rsid w:val="00171858"/>
+    <w:rPr>
+      <w:rFonts w:asciiTheme="majorHAnsi" w:eastAsiaTheme="majorEastAsia" w:hAnsiTheme="majorHAnsi" w:cstheme="majorBidi"/>
+      <w:b/>
+      <w:bCs/>
+      <w:color w:val="365F91" w:themeColor="accent1" w:themeShade="BF"/>
+      <w:sz w:val="28"/>
+      <w:szCs w:val="28"/>
+    </w:rPr>
+  </w:style>
+  <w:style w:type="character" w:customStyle="1" w:styleId="Heading4Char">
+    <w:name w:val="Heading 4 Char"/>
+    <w:basedOn w:val="DefaultParagraphFont"/>
+    <w:link w:val="Heading4"/>
+    <w:uiPriority w:val="9"/>
+    <w:semiHidden/>
+    <w:rsid w:val="00171858"/>
+    <w:rPr>
+      <w:rFonts w:asciiTheme="majorHAnsi" w:eastAsiaTheme="majorEastAsia" w:hAnsiTheme="majorHAnsi" w:cstheme="majorBidi"/>
+      <w:b/>
+      <w:bCs/>
+      <w:i/>
+      <w:iCs/>
+      <w:color w:val="4F81BD" w:themeColor="accent1"/>
+    </w:rPr>
+  </w:style>
+  <w:style w:type="character" w:customStyle="1" w:styleId="Heading5Char">
+    <w:name w:val="Heading 5 Char"/>
+    <w:basedOn w:val="DefaultParagraphFont"/>
+    <w:link w:val="Heading5"/>
+    <w:uiPriority w:val="9"/>
+    <w:semiHidden/>
+    <w:rsid w:val="00171858"/>
+    <w:rPr>
+      <w:rFonts w:asciiTheme="majorHAnsi" w:eastAsiaTheme="majorEastAsia" w:hAnsiTheme="majorHAnsi" w:cstheme="majorBidi"/>
+      <w:color w:val="243F60" w:themeColor="accent1" w:themeShade="7F"/>
+    </w:rPr>
+  </w:style>
+  <w:style w:type="character" w:customStyle="1" w:styleId="Heading6Char">
+    <w:name w:val="Heading 6 Char"/>
+    <w:basedOn w:val="DefaultParagraphFont"/>
+    <w:link w:val="Heading6"/>
+    <w:uiPriority w:val="9"/>
+    <w:semiHidden/>
+    <w:rsid w:val="00171858"/>
+    <w:rPr>
+      <w:rFonts w:asciiTheme="majorHAnsi" w:eastAsiaTheme="majorEastAsia" w:hAnsiTheme="majorHAnsi" w:cstheme="majorBidi"/>
+      <w:i/>
+      <w:iCs/>
+      <w:color w:val="243F60" w:themeColor="accent1" w:themeShade="7F"/>
+    </w:rPr>
+  </w:style>
+  <w:style w:type="character" w:customStyle="1" w:styleId="Heading7Char">
+    <w:name w:val="Heading 7 Char"/>
+    <w:basedOn w:val="DefaultParagraphFont"/>
+    <w:link w:val="Heading7"/>
+    <w:uiPriority w:val="9"/>
+    <w:semiHidden/>
+    <w:rsid w:val="00171858"/>
+    <w:rPr>
+      <w:rFonts w:asciiTheme="majorHAnsi" w:eastAsiaTheme="majorEastAsia" w:hAnsiTheme="majorHAnsi" w:cstheme="majorBidi"/>
+      <w:i/>
+      <w:iCs/>
+      <w:color w:val="404040" w:themeColor="text1" w:themeTint="BF"/>
+    </w:rPr>
+  </w:style>
+  <w:style w:type="character" w:customStyle="1" w:styleId="Heading8Char">
+    <w:name w:val="Heading 8 Char"/>
+    <w:basedOn w:val="DefaultParagraphFont"/>
+    <w:link w:val="Heading8"/>
+    <w:uiPriority w:val="9"/>
+    <w:semiHidden/>
+    <w:rsid w:val="00171858"/>
+    <w:rPr>
+      <w:rFonts w:asciiTheme="majorHAnsi" w:eastAsiaTheme="majorEastAsia" w:hAnsiTheme="majorHAnsi" w:cstheme="majorBidi"/>
+      <w:color w:val="404040" w:themeColor="text1" w:themeTint="BF"/>
+      <w:sz w:val="20"/>
+      <w:szCs w:val="20"/>
+    </w:rPr>
+  </w:style>
+  <w:style w:type="character" w:customStyle="1" w:styleId="Heading9Char">
+    <w:name w:val="Heading 9 Char"/>
+    <w:basedOn w:val="DefaultParagraphFont"/>
+    <w:link w:val="Heading9"/>
+    <w:uiPriority w:val="9"/>
+    <w:semiHidden/>
+    <w:rsid w:val="00171858"/>
+    <w:rPr>
+      <w:rFonts w:asciiTheme="majorHAnsi" w:eastAsiaTheme="majorEastAsia" w:hAnsiTheme="majorHAnsi" w:cstheme="majorBidi"/>
+      <w:i/>
+      <w:iCs/>
+      <w:color w:val="404040" w:themeColor="text1" w:themeTint="BF"/>
+      <w:sz w:val="20"/>
+      <w:szCs w:val="20"/>
+    </w:rPr>
   </w:style>
 </w:styles>
 </file>
@@ -2936,7 +4166,7 @@
 </file>
 
 <file path=customXml/itemProps1.xml><?xml version="1.0" encoding="utf-8"?>
-<ds:datastoreItem xmlns:ds="http://schemas.openxmlformats.org/officeDocument/2006/customXml" ds:itemID="{5955CA61-998A-451B-B8AB-9AEBA2B4B62F}">
+<ds:datastoreItem xmlns:ds="http://schemas.openxmlformats.org/officeDocument/2006/customXml" ds:itemID="{C088E141-D1AB-4E47-AF03-AFD057D1B5BC}">
   <ds:schemaRefs>
     <ds:schemaRef ds:uri="http://schemas.openxmlformats.org/officeDocument/2006/bibliography"/>
   </ds:schemaRefs>

</xml_diff>